<commit_message>
Updates on class diagram, spmp, minor changes in application
</commit_message>
<xml_diff>
--- a/spmp.docx
+++ b/spmp.docx
@@ -3288,6 +3288,216 @@
       <w:r>
         <w:t>The main risk</w:t>
       </w:r>
+      <w:r>
+        <w:t xml:space="preserve"> to the success of the project is </w:t>
+      </w:r>
+      <w:r>
+        <w:t>if each phase takes more time than anticipated.  This risk is believed to be high since the project team has not worked together before or produced a product that meets the same requirements.  If a phase is found to take significantly longer than expected, then the team will see if the scope needs to be reduced in order to meet the deadline for the project.</w:t>
+      </w:r>
+    </w:p>
+    <w:p>
+      <w:pPr>
+        <w:ind w:left="-5" w:right="0"/>
+      </w:pPr>
+      <w:r>
+        <w:t xml:space="preserve">Another major risk is the possibility of losing a member of our team due to them dropping this course due to unforeseen circumstances.  This would result in at least a 20% loss in manpower.  This would affect the productivity and efficiency of the team.  In order to mitigate this risk, tasks are divided </w:t>
+      </w:r>
+      <w:r>
+        <w:t xml:space="preserve">evenly amongst the members.  If a member drops, then their workload will be distributed to the </w:t>
+      </w:r>
+      <w:r>
+        <w:lastRenderedPageBreak/>
+        <w:t xml:space="preserve">remaining members.  If the dropped member </w:t>
+      </w:r>
+      <w:proofErr w:type="gramStart"/>
+      <w:r>
+        <w:t>was in charge of</w:t>
+      </w:r>
+      <w:proofErr w:type="gramEnd"/>
+      <w:r>
+        <w:t xml:space="preserve"> a significant part of the project, then it will be given to another member.  </w:t>
+      </w:r>
+    </w:p>
+    <w:p>
+      <w:pPr>
+        <w:ind w:left="-5" w:right="0"/>
+      </w:pPr>
+      <w:r>
+        <w:t>Another risk is that the team has agreed to program this application in using C# language.  Not every team member is knowledgeable in it.  Most of the members know C++.  This is not a huge risk due to the similarity between the two languages.  This risk is mitigated through weekly meetings to demonstrate and learn what is necessary for the application.  Constant communication will help cover any uncertainties and misunderstandings.  Slack is an application the team is using to be in constant communication with one another and share files.  Team members are expected to express any troubles they may be having so that they can be helped.</w:t>
+      </w:r>
+    </w:p>
+    <w:p>
+      <w:pPr>
+        <w:ind w:left="-5" w:right="0"/>
+        <w:rPr>
+          <w:b/>
+        </w:rPr>
+      </w:pPr>
+      <w:proofErr w:type="gramStart"/>
+      <w:r>
+        <w:rPr>
+          <w:b/>
+        </w:rPr>
+        <w:t>3.4  Monitoring</w:t>
+      </w:r>
+      <w:proofErr w:type="gramEnd"/>
+      <w:r>
+        <w:rPr>
+          <w:b/>
+        </w:rPr>
+        <w:t xml:space="preserve"> and Controlling Mechanisms</w:t>
+      </w:r>
+    </w:p>
+    <w:p>
+      <w:pPr>
+        <w:ind w:left="-5" w:right="0"/>
+      </w:pPr>
+      <w:r>
+        <w:t xml:space="preserve">Team meetings will be held weekly to determine the progress and work cooperatively on the deliverables.  </w:t>
+      </w:r>
+      <w:r>
+        <w:t xml:space="preserve">Any major problems </w:t>
+      </w:r>
+      <w:r>
+        <w:t xml:space="preserve">will be reported as soon as discovered and handled as soon as possible.  Reporting of these problems will be done at the meeting.  </w:t>
+      </w:r>
+    </w:p>
+    <w:p>
+      <w:pPr>
+        <w:ind w:left="-5" w:right="0"/>
+      </w:pPr>
+      <w:r>
+        <w:t xml:space="preserve">The meeting will also be used to work on the project cooperatively.  This way, if a team member has an issue or question on what they are working on, they may ask then and receive help.  </w:t>
+      </w:r>
+    </w:p>
+    <w:p>
+      <w:pPr>
+        <w:ind w:left="-5" w:right="0"/>
+      </w:pPr>
+      <w:r>
+        <w:t xml:space="preserve">A Slack workspace has been created </w:t>
+      </w:r>
+      <w:proofErr w:type="gramStart"/>
+      <w:r>
+        <w:t>as a way to</w:t>
+      </w:r>
+      <w:proofErr w:type="gramEnd"/>
+      <w:r>
+        <w:t xml:space="preserve"> communicate with one another and share any files.  Git Hub is used for version control.  Every team member commit when they have worked on their part.  If there are any huge errors, an earlier version of the application may be received and can be worked on.  </w:t>
+      </w:r>
+    </w:p>
+    <w:p>
+      <w:pPr>
+        <w:ind w:left="-5" w:right="0"/>
+        <w:rPr>
+          <w:b/>
+        </w:rPr>
+      </w:pPr>
+      <w:proofErr w:type="gramStart"/>
+      <w:r>
+        <w:rPr>
+          <w:b/>
+        </w:rPr>
+        <w:t>3.5  Staffing</w:t>
+      </w:r>
+      <w:proofErr w:type="gramEnd"/>
+      <w:r>
+        <w:rPr>
+          <w:b/>
+        </w:rPr>
+        <w:t xml:space="preserve"> Approach.</w:t>
+      </w:r>
+    </w:p>
+    <w:p>
+      <w:pPr>
+        <w:ind w:left="-5" w:right="0"/>
+      </w:pPr>
+      <w:r>
+        <w:t>Describe the types of skills required for the project, how appropriate personnel will be recruited, and any training required for project team members.</w:t>
+      </w:r>
+    </w:p>
+    <w:p>
+      <w:pPr>
+        <w:ind w:left="-5" w:right="0"/>
+      </w:pPr>
+      <w:r>
+        <w:t>The five members have joined together to work on the project because of their varying knowledge and skills.  The team should have the necessary skills to complete the project.  There will be no recruitment of other members.</w:t>
+      </w:r>
+    </w:p>
+    <w:p>
+      <w:pPr>
+        <w:pStyle w:val="Heading1"/>
+        <w:ind w:left="284" w:hanging="299"/>
+      </w:pPr>
+      <w:r>
+        <w:t>Technical Process</w:t>
+      </w:r>
+    </w:p>
+    <w:p>
+      <w:pPr>
+        <w:ind w:left="-5" w:right="0"/>
+      </w:pPr>
+      <w:r>
+        <w:t>This section specifies the technical methods, tools, and techniques to be used on the project.  It also includes identification of the work products and reviews to be held and the plans for the support group activities in user documentation, training, software quality assurance, and configuration management.</w:t>
+      </w:r>
+    </w:p>
+    <w:p>
+      <w:pPr>
+        <w:ind w:left="-5" w:right="0"/>
+        <w:rPr>
+          <w:b/>
+        </w:rPr>
+      </w:pPr>
+      <w:proofErr w:type="gramStart"/>
+      <w:r>
+        <w:rPr>
+          <w:b/>
+        </w:rPr>
+        <w:t>4.1  Methods</w:t>
+      </w:r>
+      <w:proofErr w:type="gramEnd"/>
+      <w:r>
+        <w:rPr>
+          <w:b/>
+        </w:rPr>
+        <w:t>, Tools, and Techniques</w:t>
+      </w:r>
+    </w:p>
+    <w:p>
+      <w:pPr>
+        <w:ind w:left="-5" w:right="0"/>
+      </w:pPr>
+      <w:r>
+        <w:t xml:space="preserve">Identify the computing system(s), development method(s), standards, policies, procedures, team structure(s), programming language(s), and other notations, tools, techniques, and methods to be used </w:t>
+      </w:r>
+      <w:r>
+        <w:lastRenderedPageBreak/>
+        <w:t>to specify, design, build, test, integrate, document, deliver, modify or maintain the project deliverables</w:t>
+      </w:r>
+    </w:p>
+    <w:p>
+      <w:pPr>
+        <w:ind w:left="-5" w:right="0"/>
+      </w:pPr>
+    </w:p>
+    <w:p>
+      <w:pPr>
+        <w:ind w:left="-5" w:right="0"/>
+      </w:pPr>
+      <w:r>
+        <w:t>LMS will be developed using the waterfall method.  This process is well suited due to the straightforward nature of the method and it falls in line with the scope of the project.</w:t>
+      </w:r>
+    </w:p>
+    <w:p>
+      <w:pPr>
+        <w:ind w:left="-5" w:right="0"/>
+      </w:pPr>
+      <w:r>
+        <w:t>LMS will be developed on the team’s personal computers running either Windows Operating Syste</w:t>
+      </w:r>
+      <w:r>
+        <w:t xml:space="preserve">m 7 or later.  The developers will use Visual Studio Integrated Development Environment (IDE) for coding, integration, compiling, and debugging.  </w:t>
+      </w:r>
       <w:bookmarkStart w:id="1" w:name="_GoBack"/>
       <w:bookmarkEnd w:id="1"/>
     </w:p>
@@ -3303,362 +3513,152 @@
         <w:rPr>
           <w:b/>
         </w:rPr>
-        <w:t>3.4  Monitoring</w:t>
+        <w:t>4.2  Software</w:t>
       </w:r>
       <w:proofErr w:type="gramEnd"/>
       <w:r>
         <w:rPr>
           <w:b/>
         </w:rPr>
-        <w:t xml:space="preserve"> and Controlling Mechanisms</w:t>
-      </w:r>
-    </w:p>
-    <w:p>
-      <w:pPr>
-        <w:ind w:left="-5" w:right="0"/>
-      </w:pPr>
-      <w:r>
-        <w:t>Define the reporting mechanisms, report formats, review and audit mechanisms, and other tools and techniques to be used in monitoring and controlling adherence to the SPMP.  Project monitoring should occur at the level of work packages. Include monitoring and controlling mechanisms for the project support functions (quality assurance, configuration management, documentation and training).</w:t>
-      </w:r>
-    </w:p>
-    <w:p>
-      <w:pPr>
-        <w:ind w:left="-5" w:right="0"/>
-      </w:pPr>
-      <w:r>
+        <w:t xml:space="preserve"> Documentation</w:t>
+      </w:r>
+    </w:p>
+    <w:p>
+      <w:pPr>
+        <w:ind w:left="-5" w:right="0"/>
+      </w:pPr>
+      <w:r>
+        <w:t>Specify the work products to be built for this project and the types of peer reviews to be held for those products.  It may be useful to include a table that is adapted from the organization's standard collection of work products and reviews.  Identify any relevant style guide, naming conventions and documentation formats.  In either this documentation plan or the project schedule provide a summary of the schedule and resource requirements for the documentation effort.</w:t>
+      </w:r>
+    </w:p>
+    <w:p>
+      <w:pPr>
+        <w:spacing w:after="138" w:line="357" w:lineRule="auto"/>
+        <w:ind w:left="-5" w:right="0"/>
+      </w:pPr>
+      <w:r>
+        <w:t xml:space="preserve">To ensure that the implementation of the software satisfies the requirements, the following documentation is required as a minimum: </w:t>
+      </w:r>
+      <w:proofErr w:type="gramStart"/>
+      <w:r>
+        <w:t>4.2.1  Software</w:t>
+      </w:r>
+      <w:proofErr w:type="gramEnd"/>
+      <w:r>
+        <w:t xml:space="preserve"> Requirements Specification (SRS)</w:t>
+      </w:r>
+    </w:p>
+    <w:p>
+      <w:pPr>
+        <w:ind w:left="-5" w:right="0"/>
+      </w:pPr>
+      <w:r>
+        <w:t>The SRS clearly and precisely describes each of the essential requirements (functions, performances, design constraints, and attributes) of the software and the external interfaces.  Each requirement is defined such that its achievement is capable of being objectively verified and validated by a prescribed method, for example, inspection, analysis, demonstration, or test.</w:t>
+      </w:r>
+    </w:p>
+    <w:p>
+      <w:pPr>
+        <w:ind w:left="-5" w:right="0"/>
+        <w:rPr>
+          <w:b/>
+        </w:rPr>
+      </w:pPr>
+      <w:proofErr w:type="gramStart"/>
+      <w:r>
+        <w:rPr>
+          <w:b/>
+        </w:rPr>
+        <w:t>4.2.2  Software</w:t>
+      </w:r>
+      <w:proofErr w:type="gramEnd"/>
+      <w:r>
+        <w:rPr>
+          <w:b/>
+        </w:rPr>
+        <w:t xml:space="preserve"> Design Description (SDD)</w:t>
+      </w:r>
+    </w:p>
+    <w:p>
+      <w:pPr>
+        <w:ind w:left="-5" w:right="0"/>
+      </w:pPr>
+      <w:r>
+        <w:t>The SDD describes the major components of the software design including databases and internal interfaces.</w:t>
+      </w:r>
+    </w:p>
+    <w:p>
+      <w:pPr>
+        <w:ind w:left="-5" w:right="0"/>
+        <w:rPr>
+          <w:b/>
+        </w:rPr>
+      </w:pPr>
+      <w:proofErr w:type="gramStart"/>
+      <w:r>
+        <w:rPr>
+          <w:b/>
+        </w:rPr>
+        <w:t>4.2.3  Software</w:t>
+      </w:r>
+      <w:proofErr w:type="gramEnd"/>
+      <w:r>
+        <w:rPr>
+          <w:b/>
+        </w:rPr>
+        <w:t xml:space="preserve"> Test Plan</w:t>
+      </w:r>
+    </w:p>
+    <w:p>
+      <w:pPr>
+        <w:ind w:left="-5" w:right="0"/>
+      </w:pPr>
+      <w:r>
+        <w:t>The Software Test Plan describes the methods to be used for testing at all levels of development and integration: requirements as expressed in the SRS, designs as expressed in the SDD, code as expressed in the implemented product.  The test plan also describes the test procedures, test cases, and test results that are created during testing activities.</w:t>
+      </w:r>
+    </w:p>
+    <w:p>
+      <w:pPr>
+        <w:ind w:left="-5" w:right="0"/>
+        <w:rPr>
+          <w:b/>
+        </w:rPr>
+      </w:pPr>
+      <w:proofErr w:type="gramStart"/>
+      <w:r>
+        <w:rPr>
+          <w:b/>
+        </w:rPr>
+        <w:t>4.3  User</w:t>
+      </w:r>
+      <w:proofErr w:type="gramEnd"/>
+      <w:r>
+        <w:rPr>
+          <w:b/>
+        </w:rPr>
+        <w:t xml:space="preserve"> Documentation</w:t>
+      </w:r>
+    </w:p>
+    <w:p>
+      <w:pPr>
+        <w:ind w:left="-5" w:right="0"/>
+      </w:pPr>
+      <w:r>
+        <w:t>Describe how the user documentation will be planned and developed.  (This may be just a reference to a plan being built by someone else.)  Include work planned for online as well as paper documentation, online help, network accessible files and support facilities.</w:t>
+      </w:r>
+    </w:p>
+    <w:p>
+      <w:pPr>
+        <w:ind w:left="-5" w:right="0"/>
+        <w:rPr>
+          <w:b/>
+        </w:rPr>
+      </w:pPr>
+      <w:proofErr w:type="gramStart"/>
+      <w:r>
+        <w:rPr>
+          <w:b/>
+        </w:rPr>
         <w:lastRenderedPageBreak/>
-        <w:t>A table may be used to show the reporting and communication plan for the project. The communication table can show the regular reports and communication expected of the project, such as weekly status reports, regular reviews, or as-needed communication.  The exact types of communication vary between groups, but it is useful to identify the planned means at the start of the project.</w:t>
-      </w:r>
-    </w:p>
-    <w:p>
-      <w:pPr>
-        <w:spacing w:after="10"/>
-        <w:ind w:left="-5" w:right="0"/>
-      </w:pPr>
-      <w:r>
-        <w:t>Information        From                  To            Time Period</w:t>
-      </w:r>
-    </w:p>
-    <w:p>
-      <w:pPr>
-        <w:spacing w:after="10"/>
-        <w:ind w:left="-5" w:right="0"/>
-      </w:pPr>
-      <w:r>
-        <w:t>Communicated</w:t>
-      </w:r>
-    </w:p>
-    <w:p>
-      <w:pPr>
-        <w:spacing w:after="10"/>
-        <w:ind w:left="-5" w:right="0"/>
-      </w:pPr>
-      <w:r>
-        <w:t>Status report   Project Team   Project Manager           Weekly</w:t>
-      </w:r>
-    </w:p>
-    <w:p>
-      <w:pPr>
-        <w:spacing w:after="10"/>
-        <w:ind w:left="-5" w:right="0"/>
-      </w:pPr>
-      <w:r>
-        <w:t xml:space="preserve">Status report   Project </w:t>
-      </w:r>
-      <w:proofErr w:type="spellStart"/>
-      <w:r>
-        <w:t>Manger</w:t>
-      </w:r>
-      <w:proofErr w:type="spellEnd"/>
-      <w:r>
-        <w:t xml:space="preserve"> Software Manager, Project Weekly</w:t>
-      </w:r>
-    </w:p>
-    <w:p>
-      <w:pPr>
-        <w:spacing w:after="10"/>
-        <w:ind w:left="-5" w:right="0"/>
-      </w:pPr>
-      <w:r>
-        <w:t xml:space="preserve">                               Team</w:t>
-      </w:r>
-    </w:p>
-    <w:p>
-      <w:pPr>
-        <w:spacing w:after="10"/>
-        <w:ind w:left="-5" w:right="0"/>
-      </w:pPr>
-      <w:r>
-        <w:t xml:space="preserve">Project </w:t>
-      </w:r>
-      <w:proofErr w:type="gramStart"/>
-      <w:r>
-        <w:t>Review  Project</w:t>
-      </w:r>
-      <w:proofErr w:type="gramEnd"/>
-      <w:r>
-        <w:t xml:space="preserve"> Team   Software Manager          Monthly</w:t>
-      </w:r>
-    </w:p>
-    <w:p>
-      <w:pPr>
-        <w:ind w:left="-5" w:right="0"/>
-      </w:pPr>
-      <w:r>
-        <w:t>&lt;</w:t>
-      </w:r>
-      <w:proofErr w:type="spellStart"/>
-      <w:r>
-        <w:t>etc</w:t>
-      </w:r>
-      <w:proofErr w:type="spellEnd"/>
-      <w:r>
-        <w:t>&gt;</w:t>
-      </w:r>
-    </w:p>
-    <w:p>
-      <w:pPr>
-        <w:ind w:left="-5" w:right="0"/>
-      </w:pPr>
-      <w:r>
-        <w:t>Table F-4: Communication and Reporting Plan</w:t>
-      </w:r>
-    </w:p>
-    <w:p>
-      <w:pPr>
-        <w:ind w:left="-5" w:right="0"/>
-        <w:rPr>
-          <w:b/>
-        </w:rPr>
-      </w:pPr>
-      <w:proofErr w:type="gramStart"/>
-      <w:r>
-        <w:rPr>
-          <w:b/>
-        </w:rPr>
-        <w:t>3.5  Staffing</w:t>
-      </w:r>
-      <w:proofErr w:type="gramEnd"/>
-      <w:r>
-        <w:rPr>
-          <w:b/>
-        </w:rPr>
-        <w:t xml:space="preserve"> Approach.</w:t>
-      </w:r>
-    </w:p>
-    <w:p>
-      <w:pPr>
-        <w:ind w:left="-5" w:right="0"/>
-      </w:pPr>
-      <w:r>
-        <w:t>Describe the types of skills required for the project, how appropriate personnel will be recruited, and any training required for project team members.</w:t>
-      </w:r>
-    </w:p>
-    <w:p>
-      <w:pPr>
-        <w:pStyle w:val="Heading1"/>
-        <w:ind w:left="284" w:hanging="299"/>
-      </w:pPr>
-      <w:r>
-        <w:t>Technical Process</w:t>
-      </w:r>
-    </w:p>
-    <w:p>
-      <w:pPr>
-        <w:ind w:left="-5" w:right="0"/>
-      </w:pPr>
-      <w:r>
-        <w:t>This section specifies the technical methods, tools, and techniques to be used on the project.  It also includes identification of the work products and reviews to be held and the plans for the support group activities in user documentation, training, software quality assurance, and configuration management.</w:t>
-      </w:r>
-    </w:p>
-    <w:p>
-      <w:pPr>
-        <w:ind w:left="-5" w:right="0"/>
-        <w:rPr>
-          <w:b/>
-        </w:rPr>
-      </w:pPr>
-      <w:proofErr w:type="gramStart"/>
-      <w:r>
-        <w:rPr>
-          <w:b/>
-        </w:rPr>
-        <w:t>4.1  Methods</w:t>
-      </w:r>
-      <w:proofErr w:type="gramEnd"/>
-      <w:r>
-        <w:rPr>
-          <w:b/>
-        </w:rPr>
-        <w:t>, Tools, and Techniques</w:t>
-      </w:r>
-    </w:p>
-    <w:p>
-      <w:pPr>
-        <w:ind w:left="-5" w:right="0"/>
-      </w:pPr>
-      <w:r>
-        <w:t>Identify the computing system(s), development method(s), standards, policies, procedures, team structure(s), programming language(s), and other notations, tools, techniques, and methods to be used to specify, design, build, test, integrate, document, deliver, modify or maintain the project deliverables</w:t>
-      </w:r>
-    </w:p>
-    <w:p>
-      <w:pPr>
-        <w:ind w:left="-5" w:right="0"/>
-        <w:rPr>
-          <w:b/>
-        </w:rPr>
-      </w:pPr>
-      <w:proofErr w:type="gramStart"/>
-      <w:r>
-        <w:rPr>
-          <w:b/>
-        </w:rPr>
-        <w:t>4.2  Software</w:t>
-      </w:r>
-      <w:proofErr w:type="gramEnd"/>
-      <w:r>
-        <w:rPr>
-          <w:b/>
-        </w:rPr>
-        <w:t xml:space="preserve"> Documentation</w:t>
-      </w:r>
-    </w:p>
-    <w:p>
-      <w:pPr>
-        <w:ind w:left="-5" w:right="0"/>
-      </w:pPr>
-      <w:r>
-        <w:t>Specify the work products to be built for this project and the types of peer reviews to be held for those products.  It may be useful to include a table that is adapted from the organization's standard collection of work products and reviews.  Identify any relevant style guide, naming conventions and documentation formats.  In either this documentation plan or the project schedule provide a summary of the schedule and resource requirements for the documentation effort.</w:t>
-      </w:r>
-    </w:p>
-    <w:p>
-      <w:pPr>
-        <w:spacing w:after="138" w:line="357" w:lineRule="auto"/>
-        <w:ind w:left="-5" w:right="0"/>
-      </w:pPr>
-      <w:r>
-        <w:lastRenderedPageBreak/>
-        <w:t xml:space="preserve">To ensure that the implementation of the software satisfies the requirements, the following documentation is required as a minimum: </w:t>
-      </w:r>
-      <w:proofErr w:type="gramStart"/>
-      <w:r>
-        <w:t>4.2.1  Software</w:t>
-      </w:r>
-      <w:proofErr w:type="gramEnd"/>
-      <w:r>
-        <w:t xml:space="preserve"> Requirements Specification (SRS)</w:t>
-      </w:r>
-    </w:p>
-    <w:p>
-      <w:pPr>
-        <w:ind w:left="-5" w:right="0"/>
-      </w:pPr>
-      <w:r>
-        <w:t>The SRS clearly and precisely describes each of the essential requirements (functions, performances, design constraints, and attributes) of the software and the external interfaces.  Each requirement is defined such that its achievement is capable of being objectively verified and validated by a prescribed method, for example, inspection, analysis, demonstration, or test.</w:t>
-      </w:r>
-    </w:p>
-    <w:p>
-      <w:pPr>
-        <w:ind w:left="-5" w:right="0"/>
-        <w:rPr>
-          <w:b/>
-        </w:rPr>
-      </w:pPr>
-      <w:proofErr w:type="gramStart"/>
-      <w:r>
-        <w:rPr>
-          <w:b/>
-        </w:rPr>
-        <w:t>4.2.2  Software</w:t>
-      </w:r>
-      <w:proofErr w:type="gramEnd"/>
-      <w:r>
-        <w:rPr>
-          <w:b/>
-        </w:rPr>
-        <w:t xml:space="preserve"> Design Description (SDD)</w:t>
-      </w:r>
-    </w:p>
-    <w:p>
-      <w:pPr>
-        <w:ind w:left="-5" w:right="0"/>
-      </w:pPr>
-      <w:r>
-        <w:t>The SDD describes the major components of the software design including databases and internal interfaces.</w:t>
-      </w:r>
-    </w:p>
-    <w:p>
-      <w:pPr>
-        <w:ind w:left="-5" w:right="0"/>
-        <w:rPr>
-          <w:b/>
-        </w:rPr>
-      </w:pPr>
-      <w:proofErr w:type="gramStart"/>
-      <w:r>
-        <w:rPr>
-          <w:b/>
-        </w:rPr>
-        <w:t>4.2.3  Software</w:t>
-      </w:r>
-      <w:proofErr w:type="gramEnd"/>
-      <w:r>
-        <w:rPr>
-          <w:b/>
-        </w:rPr>
-        <w:t xml:space="preserve"> Test Plan</w:t>
-      </w:r>
-    </w:p>
-    <w:p>
-      <w:pPr>
-        <w:ind w:left="-5" w:right="0"/>
-      </w:pPr>
-      <w:r>
-        <w:t>The Software Test Plan describes the methods to be used for testing at all levels of development and integration: requirements as expressed in the SRS, designs as expressed in the SDD, code as expressed in the implemented product.  The test plan also describes the test procedures, test cases, and test results that are created during testing activities.</w:t>
-      </w:r>
-    </w:p>
-    <w:p>
-      <w:pPr>
-        <w:ind w:left="-5" w:right="0"/>
-        <w:rPr>
-          <w:b/>
-        </w:rPr>
-      </w:pPr>
-      <w:proofErr w:type="gramStart"/>
-      <w:r>
-        <w:rPr>
-          <w:b/>
-        </w:rPr>
-        <w:t>4.3  User</w:t>
-      </w:r>
-      <w:proofErr w:type="gramEnd"/>
-      <w:r>
-        <w:rPr>
-          <w:b/>
-        </w:rPr>
-        <w:t xml:space="preserve"> Documentation</w:t>
-      </w:r>
-    </w:p>
-    <w:p>
-      <w:pPr>
-        <w:ind w:left="-5" w:right="0"/>
-      </w:pPr>
-      <w:r>
-        <w:t>Describe how the user documentation will be planned and developed.  (This may be just a reference to a plan being built by someone else.)  Include work planned for online as well as paper documentation, online help, network accessible files and support facilities.</w:t>
-      </w:r>
-    </w:p>
-    <w:p>
-      <w:pPr>
-        <w:ind w:left="-5" w:right="0"/>
-        <w:rPr>
-          <w:b/>
-        </w:rPr>
-      </w:pPr>
-      <w:proofErr w:type="gramStart"/>
-      <w:r>
-        <w:rPr>
-          <w:b/>
-        </w:rPr>
         <w:t>4.4  Project</w:t>
       </w:r>
       <w:proofErr w:type="gramEnd"/>
@@ -3721,124 +3721,124 @@
         <w:ind w:left="-5" w:right="0"/>
       </w:pPr>
       <w:r>
+        <w:t>Specify the work packages for the activities and tasks that must be completed in order to satisfy the project agreement.  Each work package is uniquely identified.  A diagram depicting the breakdown of project activities and tasks (a work breakdown structure) may be used to depict hierarchical relationships among work packages.</w:t>
+      </w:r>
+    </w:p>
+    <w:p>
+      <w:pPr>
+        <w:ind w:left="-5" w:right="0"/>
+        <w:rPr>
+          <w:b/>
+        </w:rPr>
+      </w:pPr>
+      <w:proofErr w:type="gramStart"/>
+      <w:r>
+        <w:rPr>
+          <w:b/>
+        </w:rPr>
+        <w:t>5.2  Dependencies</w:t>
+      </w:r>
+      <w:proofErr w:type="gramEnd"/>
+    </w:p>
+    <w:p>
+      <w:pPr>
+        <w:spacing w:after="0"/>
+        <w:ind w:left="-5" w:right="0"/>
+      </w:pPr>
+      <w:r>
+        <w:t>Specify the ordering relations among work packages to account for interdependencies among them and dependencies on external events.</w:t>
+      </w:r>
+    </w:p>
+    <w:p>
+      <w:pPr>
+        <w:ind w:left="-5" w:right="0"/>
+      </w:pPr>
+      <w:r>
+        <w:t>Techniques such as dependency lists, activity networks, and the critical path method may be used to depict dependencies among work packages.</w:t>
+      </w:r>
+    </w:p>
+    <w:p>
+      <w:pPr>
+        <w:ind w:left="-5" w:right="0"/>
+        <w:rPr>
+          <w:b/>
+        </w:rPr>
+      </w:pPr>
+      <w:proofErr w:type="gramStart"/>
+      <w:r>
+        <w:rPr>
+          <w:b/>
+        </w:rPr>
+        <w:t>5.3  Resource</w:t>
+      </w:r>
+      <w:proofErr w:type="gramEnd"/>
+      <w:r>
+        <w:rPr>
+          <w:b/>
+        </w:rPr>
+        <w:t xml:space="preserve"> Requirements</w:t>
+      </w:r>
+    </w:p>
+    <w:p>
+      <w:pPr>
+        <w:ind w:left="-5" w:right="0"/>
+      </w:pPr>
+      <w:r>
+        <w:t>Provide, as a function of time, estimates of the total resources required to complete the project. Numbers and types of personnel, computer time, support software, computer hardware, office and laboratory facilities, travel, and maintenance requirements for the project resources are typical resources that should be specified.</w:t>
+      </w:r>
+    </w:p>
+    <w:p>
+      <w:pPr>
+        <w:ind w:left="-5" w:right="0"/>
+        <w:rPr>
+          <w:b/>
+        </w:rPr>
+      </w:pPr>
+      <w:proofErr w:type="gramStart"/>
+      <w:r>
+        <w:rPr>
+          <w:b/>
+        </w:rPr>
+        <w:t>5.4  Budget</w:t>
+      </w:r>
+      <w:proofErr w:type="gramEnd"/>
+      <w:r>
+        <w:rPr>
+          <w:b/>
+        </w:rPr>
+        <w:t xml:space="preserve"> and Resource Allocation</w:t>
+      </w:r>
+    </w:p>
+    <w:p>
+      <w:pPr>
+        <w:ind w:left="-5" w:right="0"/>
+      </w:pPr>
+      <w:r>
+        <w:t>Specify the allocation of budget and resources to the various project functions, activities, and tasks.</w:t>
+      </w:r>
+    </w:p>
+    <w:p>
+      <w:pPr>
+        <w:ind w:left="-5" w:right="0"/>
+        <w:rPr>
+          <w:b/>
+        </w:rPr>
+      </w:pPr>
+      <w:proofErr w:type="gramStart"/>
+      <w:r>
+        <w:rPr>
+          <w:b/>
+        </w:rPr>
+        <w:t>5.5  Schedule</w:t>
+      </w:r>
+      <w:proofErr w:type="gramEnd"/>
+    </w:p>
+    <w:p>
+      <w:pPr>
+        <w:ind w:left="-5" w:right="0"/>
+      </w:pPr>
+      <w:r>
         <w:lastRenderedPageBreak/>
-        <w:t>Specify the work packages for the activities and tasks that must be completed in order to satisfy the project agreement.  Each work package is uniquely identified.  A diagram depicting the breakdown of project activities and tasks (a work breakdown structure) may be used to depict hierarchical relationships among work packages.</w:t>
-      </w:r>
-    </w:p>
-    <w:p>
-      <w:pPr>
-        <w:ind w:left="-5" w:right="0"/>
-        <w:rPr>
-          <w:b/>
-        </w:rPr>
-      </w:pPr>
-      <w:proofErr w:type="gramStart"/>
-      <w:r>
-        <w:rPr>
-          <w:b/>
-        </w:rPr>
-        <w:t>5.2  Dependencies</w:t>
-      </w:r>
-      <w:proofErr w:type="gramEnd"/>
-    </w:p>
-    <w:p>
-      <w:pPr>
-        <w:spacing w:after="0"/>
-        <w:ind w:left="-5" w:right="0"/>
-      </w:pPr>
-      <w:r>
-        <w:t>Specify the ordering relations among work packages to account for interdependencies among them and dependencies on external events.</w:t>
-      </w:r>
-    </w:p>
-    <w:p>
-      <w:pPr>
-        <w:ind w:left="-5" w:right="0"/>
-      </w:pPr>
-      <w:r>
-        <w:t>Techniques such as dependency lists, activity networks, and the critical path method may be used to depict dependencies among work packages.</w:t>
-      </w:r>
-    </w:p>
-    <w:p>
-      <w:pPr>
-        <w:ind w:left="-5" w:right="0"/>
-        <w:rPr>
-          <w:b/>
-        </w:rPr>
-      </w:pPr>
-      <w:proofErr w:type="gramStart"/>
-      <w:r>
-        <w:rPr>
-          <w:b/>
-        </w:rPr>
-        <w:t>5.3  Resource</w:t>
-      </w:r>
-      <w:proofErr w:type="gramEnd"/>
-      <w:r>
-        <w:rPr>
-          <w:b/>
-        </w:rPr>
-        <w:t xml:space="preserve"> Requirements</w:t>
-      </w:r>
-    </w:p>
-    <w:p>
-      <w:pPr>
-        <w:ind w:left="-5" w:right="0"/>
-      </w:pPr>
-      <w:r>
-        <w:t>Provide, as a function of time, estimates of the total resources required to complete the project. Numbers and types of personnel, computer time, support software, computer hardware, office and laboratory facilities, travel, and maintenance requirements for the project resources are typical resources that should be specified.</w:t>
-      </w:r>
-    </w:p>
-    <w:p>
-      <w:pPr>
-        <w:ind w:left="-5" w:right="0"/>
-        <w:rPr>
-          <w:b/>
-        </w:rPr>
-      </w:pPr>
-      <w:proofErr w:type="gramStart"/>
-      <w:r>
-        <w:rPr>
-          <w:b/>
-        </w:rPr>
-        <w:t>5.4  Budget</w:t>
-      </w:r>
-      <w:proofErr w:type="gramEnd"/>
-      <w:r>
-        <w:rPr>
-          <w:b/>
-        </w:rPr>
-        <w:t xml:space="preserve"> and Resource Allocation</w:t>
-      </w:r>
-    </w:p>
-    <w:p>
-      <w:pPr>
-        <w:ind w:left="-5" w:right="0"/>
-      </w:pPr>
-      <w:r>
-        <w:t>Specify the allocation of budget and resources to the various project functions, activities, and tasks.</w:t>
-      </w:r>
-    </w:p>
-    <w:p>
-      <w:pPr>
-        <w:ind w:left="-5" w:right="0"/>
-        <w:rPr>
-          <w:b/>
-        </w:rPr>
-      </w:pPr>
-      <w:proofErr w:type="gramStart"/>
-      <w:r>
-        <w:rPr>
-          <w:b/>
-        </w:rPr>
-        <w:t>5.5  Schedule</w:t>
-      </w:r>
-      <w:proofErr w:type="gramEnd"/>
-    </w:p>
-    <w:p>
-      <w:pPr>
-        <w:ind w:left="-5" w:right="0"/>
-      </w:pPr>
-      <w:r>
         <w:t xml:space="preserve">Provide the schedule for the various project functions, activities, and tasks, </w:t>
       </w:r>
       <w:proofErr w:type="gramStart"/>
@@ -3926,7 +3926,6 @@
         <w:ind w:left="-5" w:right="0"/>
       </w:pPr>
       <w:r>
-        <w:lastRenderedPageBreak/>
         <w:t>Appendices may be included, either directly or by reference, to provide supporting details that could detract from the SPMP if included in the body of the SPMP.  Suggested appendices include:</w:t>
       </w:r>
     </w:p>
@@ -5648,6 +5647,7 @@
     <w:lsdException w:name="HTML Sample" w:semiHidden="1" w:unhideWhenUsed="1"/>
     <w:lsdException w:name="HTML Typewriter" w:semiHidden="1" w:unhideWhenUsed="1"/>
     <w:lsdException w:name="HTML Variable" w:semiHidden="1" w:unhideWhenUsed="1"/>
+    <w:lsdException w:name="Normal Table" w:semiHidden="1" w:unhideWhenUsed="1"/>
     <w:lsdException w:name="annotation subject" w:semiHidden="1" w:unhideWhenUsed="1"/>
     <w:lsdException w:name="No List" w:semiHidden="1" w:unhideWhenUsed="1"/>
     <w:lsdException w:name="Outline List 1" w:semiHidden="1" w:unhideWhenUsed="1"/>
@@ -5691,8 +5691,10 @@
     <w:lsdException w:name="Table Elegant" w:semiHidden="1" w:unhideWhenUsed="1"/>
     <w:lsdException w:name="Table Professional" w:semiHidden="1" w:unhideWhenUsed="1"/>
     <w:lsdException w:name="Table Subtle 1" w:semiHidden="1" w:unhideWhenUsed="1"/>
+    <w:lsdException w:name="Table Subtle 2" w:semiHidden="1" w:unhideWhenUsed="1"/>
     <w:lsdException w:name="Table Web 1" w:semiHidden="1" w:unhideWhenUsed="1"/>
     <w:lsdException w:name="Table Web 2" w:semiHidden="1" w:unhideWhenUsed="1"/>
+    <w:lsdException w:name="Table Web 3" w:semiHidden="1" w:unhideWhenUsed="1"/>
     <w:lsdException w:name="Balloon Text" w:semiHidden="1" w:unhideWhenUsed="1"/>
     <w:lsdException w:name="Table Grid" w:uiPriority="39"/>
     <w:lsdException w:name="Table Theme" w:semiHidden="1" w:unhideWhenUsed="1"/>
@@ -6326,7 +6328,7 @@
 </file>
 
 <file path=customXml/itemProps1.xml><?xml version="1.0" encoding="utf-8"?>
-<ds:datastoreItem xmlns:ds="http://schemas.openxmlformats.org/officeDocument/2006/customXml" ds:itemID="{40DE422B-D801-4016-B4C0-338207C5A907}">
+<ds:datastoreItem xmlns:ds="http://schemas.openxmlformats.org/officeDocument/2006/customXml" ds:itemID="{12D5AE9E-1082-4592-8940-0ED1F9F62523}">
   <ds:schemaRefs>
     <ds:schemaRef ds:uri="http://schemas.openxmlformats.org/officeDocument/2006/bibliography"/>
   </ds:schemaRefs>

</xml_diff>